<commit_message>
Remove address from Resume
</commit_message>
<xml_diff>
--- a/resume/Resume.docx
+++ b/resume/Resume.docx
@@ -14,26 +14,6 @@
       <w:pPr>
         <w:pStyle w:val="ContactInfo"/>
       </w:pPr>
-      <w:proofErr w:type="gramStart"/>
-      <w:r>
-        <w:t>565  NE</w:t>
-      </w:r>
-      <w:proofErr w:type="gramEnd"/>
-      <w:r>
-        <w:t xml:space="preserve"> 5</w:t>
-      </w:r>
-      <w:r>
-        <w:rPr>
-          <w:vertAlign w:val="superscript"/>
-        </w:rPr>
-        <w:t>th</w:t>
-      </w:r>
-      <w:r>
-        <w:t xml:space="preserve"> Street</w:t>
-      </w:r>
-      <w:r>
-        <w:t xml:space="preserve">, </w:t>
-      </w:r>
       <w:r>
         <w:t>Cape Coral, Florida 33993</w:t>
       </w:r>
@@ -348,8 +328,6 @@
       <w:r>
         <w:t>?</w:t>
       </w:r>
-      <w:bookmarkStart w:id="0" w:name="_GoBack"/>
-      <w:bookmarkEnd w:id="0"/>
       <w:r>
         <w:t>” Android App</w:t>
       </w:r>
@@ -631,13 +609,7 @@
         <w:pStyle w:val="ListParagraph"/>
       </w:pPr>
       <w:r>
-        <w:t>Worked d</w:t>
-      </w:r>
-      <w:r>
-        <w:t>irectly with County and State Administration</w:t>
-      </w:r>
-      <w:r>
-        <w:t>.</w:t>
+        <w:t>Worked directly with County and State Administration.</w:t>
       </w:r>
     </w:p>
     <w:tbl>
@@ -845,7 +817,10 @@
         </w:tc>
       </w:tr>
     </w:tbl>
-    <w:p/>
+    <w:p>
+      <w:bookmarkStart w:id="0" w:name="_GoBack"/>
+      <w:bookmarkEnd w:id="0"/>
+    </w:p>
     <w:sectPr>
       <w:pgSz w:w="12240" w:h="15840"/>
       <w:pgMar w:top="1440" w:right="1800" w:bottom="1080" w:left="1800" w:header="720" w:footer="720" w:gutter="0"/>
@@ -2257,7 +2232,7 @@
     </w:rPrDefault>
     <w:pPrDefault/>
   </w:docDefaults>
-  <w:latentStyles w:defLockedState="0" w:defUIPriority="0" w:defSemiHidden="0" w:defUnhideWhenUsed="0" w:defQFormat="0" w:count="375">
+  <w:latentStyles w:defLockedState="0" w:defUIPriority="0" w:defSemiHidden="0" w:defUnhideWhenUsed="0" w:defQFormat="0" w:count="376">
     <w:lsdException w:name="Normal" w:qFormat="1"/>
     <w:lsdException w:name="heading 1" w:qFormat="1"/>
     <w:lsdException w:name="heading 2" w:qFormat="1"/>
@@ -2363,7 +2338,6 @@
     <w:lsdException w:name="HTML Sample" w:semiHidden="1" w:unhideWhenUsed="1"/>
     <w:lsdException w:name="HTML Typewriter" w:semiHidden="1" w:unhideWhenUsed="1"/>
     <w:lsdException w:name="HTML Variable" w:semiHidden="1" w:unhideWhenUsed="1"/>
-    <w:lsdException w:name="Normal Table" w:semiHidden="1" w:unhideWhenUsed="1"/>
     <w:lsdException w:name="annotation subject" w:semiHidden="1" w:unhideWhenUsed="1"/>
     <w:lsdException w:name="No List" w:semiHidden="1" w:unhideWhenUsed="1"/>
     <w:lsdException w:name="Outline List 1" w:semiHidden="1" w:unhideWhenUsed="1"/>
@@ -2410,8 +2384,7 @@
     <w:lsdException w:name="Table Subtle 2" w:semiHidden="1" w:unhideWhenUsed="1"/>
     <w:lsdException w:name="Table Web 1" w:semiHidden="1" w:unhideWhenUsed="1"/>
     <w:lsdException w:name="Table Web 2" w:semiHidden="1" w:unhideWhenUsed="1"/>
-    <w:lsdException w:name="Table Web 3" w:semiHidden="1" w:unhideWhenUsed="1"/>
-    <w:lsdException w:name="Table Theme" w:semiHidden="1" w:unhideWhenUsed="1"/>
+    <w:lsdException w:name="Balloon Text" w:semiHidden="1" w:unhideWhenUsed="1"/>
     <w:lsdException w:name="Placeholder Text" w:semiHidden="1" w:uiPriority="99"/>
     <w:lsdException w:name="No Spacing" w:semiHidden="1" w:uiPriority="1" w:unhideWhenUsed="1" w:qFormat="1"/>
     <w:lsdException w:name="Light Shading" w:uiPriority="60"/>
@@ -2631,6 +2604,7 @@
     <w:lsdException w:name="Smart Hyperlink" w:semiHidden="1" w:uiPriority="99" w:unhideWhenUsed="1"/>
     <w:lsdException w:name="Hashtag" w:semiHidden="1" w:uiPriority="99" w:unhideWhenUsed="1"/>
     <w:lsdException w:name="Unresolved Mention" w:semiHidden="1" w:uiPriority="99" w:unhideWhenUsed="1"/>
+    <w:lsdException w:name="Smart Link" w:semiHidden="1" w:uiPriority="99" w:unhideWhenUsed="1"/>
   </w:latentStyles>
   <w:style w:type="paragraph" w:default="1" w:styleId="Normal">
     <w:name w:val="Normal"/>
@@ -3704,6 +3678,7 @@
     <w:rsidRoot w:val="00C47F55"/>
     <w:rsid w:val="00AF65DA"/>
     <w:rsid w:val="00B30F0C"/>
+    <w:rsid w:val="00C00996"/>
     <w:rsid w:val="00C47F55"/>
     <w:rsid w:val="00C73C92"/>
     <w:rsid w:val="00CE1C8B"/>
@@ -3746,7 +3721,7 @@
       </w:pPr>
     </w:pPrDefault>
   </w:docDefaults>
-  <w:latentStyles w:defLockedState="0" w:defUIPriority="99" w:defSemiHidden="0" w:defUnhideWhenUsed="0" w:defQFormat="0" w:count="375">
+  <w:latentStyles w:defLockedState="0" w:defUIPriority="99" w:defSemiHidden="0" w:defUnhideWhenUsed="0" w:defQFormat="0" w:count="376">
     <w:lsdException w:name="Normal" w:uiPriority="0" w:qFormat="1"/>
     <w:lsdException w:name="heading 1" w:uiPriority="9" w:qFormat="1"/>
     <w:lsdException w:name="heading 2" w:semiHidden="1" w:uiPriority="9" w:unhideWhenUsed="1" w:qFormat="1"/>
@@ -3852,7 +3827,6 @@
     <w:lsdException w:name="HTML Sample" w:semiHidden="1" w:unhideWhenUsed="1"/>
     <w:lsdException w:name="HTML Typewriter" w:semiHidden="1" w:unhideWhenUsed="1"/>
     <w:lsdException w:name="HTML Variable" w:semiHidden="1" w:unhideWhenUsed="1"/>
-    <w:lsdException w:name="Normal Table" w:semiHidden="1" w:unhideWhenUsed="1"/>
     <w:lsdException w:name="annotation subject" w:semiHidden="1" w:unhideWhenUsed="1"/>
     <w:lsdException w:name="No List" w:semiHidden="1" w:unhideWhenUsed="1"/>
     <w:lsdException w:name="Outline List 1" w:semiHidden="1" w:unhideWhenUsed="1"/>
@@ -3899,10 +3873,8 @@
     <w:lsdException w:name="Table Subtle 2" w:semiHidden="1" w:unhideWhenUsed="1"/>
     <w:lsdException w:name="Table Web 1" w:semiHidden="1" w:unhideWhenUsed="1"/>
     <w:lsdException w:name="Table Web 2" w:semiHidden="1" w:unhideWhenUsed="1"/>
-    <w:lsdException w:name="Table Web 3" w:semiHidden="1" w:unhideWhenUsed="1"/>
     <w:lsdException w:name="Balloon Text" w:semiHidden="1" w:unhideWhenUsed="1"/>
     <w:lsdException w:name="Table Grid" w:uiPriority="39"/>
-    <w:lsdException w:name="Table Theme" w:semiHidden="1" w:unhideWhenUsed="1"/>
     <w:lsdException w:name="Placeholder Text" w:semiHidden="1"/>
     <w:lsdException w:name="No Spacing" w:uiPriority="1" w:qFormat="1"/>
     <w:lsdException w:name="Light Shading" w:uiPriority="60"/>
@@ -4122,6 +4094,7 @@
     <w:lsdException w:name="Smart Hyperlink" w:semiHidden="1" w:unhideWhenUsed="1"/>
     <w:lsdException w:name="Hashtag" w:semiHidden="1" w:unhideWhenUsed="1"/>
     <w:lsdException w:name="Unresolved Mention" w:semiHidden="1" w:unhideWhenUsed="1"/>
+    <w:lsdException w:name="Smart Link" w:semiHidden="1" w:unhideWhenUsed="1"/>
   </w:latentStyles>
   <w:style w:type="paragraph" w:default="1" w:styleId="Normal">
     <w:name w:val="Normal"/>

</xml_diff>